<commit_message>
labs: fixed some typos in Lab13
</commit_message>
<xml_diff>
--- a/files/labs/Lab13/Lab13_ScreenShots.docx
+++ b/files/labs/Lab13/Lab13_ScreenShots.docx
@@ -977,17 +977,7 @@
           <w:sz w:val="24"/>
           <w:szCs w:val="24"/>
         </w:rPr>
-        <w:t>CalculatePerimeter</w:t>
-      </w:r>
-      <w:r>
-        <w:rPr>
-          <w:rFonts w:cstheme="minorHAnsi"/>
-          <w:b/>
-          <w:i/>
-          <w:sz w:val="24"/>
-          <w:szCs w:val="24"/>
-        </w:rPr>
-        <w:t>.as</w:t>
+        <w:t>CalculatePerimeter.as</w:t>
       </w:r>
       <w:r>
         <w:rPr>
@@ -1252,7 +1242,7 @@
           <w:sz w:val="24"/>
           <w:szCs w:val="24"/>
         </w:rPr>
-        <w:t>CalculatePerimeter</w:t>
+        <w:t>CalculatePerimeterWithBoundsChecking</w:t>
       </w:r>
       <w:r>
         <w:rPr>
@@ -1262,7 +1252,7 @@
           <w:sz w:val="24"/>
           <w:szCs w:val="24"/>
         </w:rPr>
-        <w:t>WithBoundsChecking</w:t>
+        <w:t>Part1</w:t>
       </w:r>
       <w:r>
         <w:rPr>
@@ -1522,7 +1512,27 @@
           <w:sz w:val="24"/>
           <w:szCs w:val="24"/>
         </w:rPr>
-        <w:t>CalculatePerimeterWithBoundsChecking.as</w:t>
+        <w:t>CalculatePerimeterWithBoundsChecking</w:t>
+      </w:r>
+      <w:r>
+        <w:rPr>
+          <w:rFonts w:cstheme="minorHAnsi"/>
+          <w:b/>
+          <w:i/>
+          <w:sz w:val="24"/>
+          <w:szCs w:val="24"/>
+        </w:rPr>
+        <w:t>Part1</w:t>
+      </w:r>
+      <w:r>
+        <w:rPr>
+          <w:rFonts w:cstheme="minorHAnsi"/>
+          <w:b/>
+          <w:i/>
+          <w:sz w:val="24"/>
+          <w:szCs w:val="24"/>
+        </w:rPr>
+        <w:t>.as</w:t>
       </w:r>
       <w:r>
         <w:rPr>
@@ -1554,23 +1564,7 @@
           <w:sz w:val="24"/>
           <w:szCs w:val="24"/>
         </w:rPr>
-        <w:t xml:space="preserve">using </w:t>
-      </w:r>
-      <w:r>
-        <w:rPr>
-          <w:rFonts w:cstheme="minorHAnsi"/>
-          <w:sz w:val="24"/>
-          <w:szCs w:val="24"/>
-        </w:rPr>
-        <w:t>0</w:t>
-      </w:r>
-      <w:r>
-        <w:rPr>
-          <w:rFonts w:cstheme="minorHAnsi"/>
-          <w:sz w:val="24"/>
-          <w:szCs w:val="24"/>
-        </w:rPr>
-        <w:t xml:space="preserve"> and 8 as user inputs</w:t>
+        <w:t>using 0 and 8 as user inputs</w:t>
       </w:r>
       <w:r>
         <w:rPr>
@@ -1696,7 +1690,27 @@
           <w:sz w:val="24"/>
           <w:szCs w:val="24"/>
         </w:rPr>
-        <w:t>CalculatePerimeterWithBoundsChecking.as</w:t>
+        <w:t>CalculatePerimeterWithBoundsChecking</w:t>
+      </w:r>
+      <w:r>
+        <w:rPr>
+          <w:rFonts w:cstheme="minorHAnsi"/>
+          <w:b/>
+          <w:i/>
+          <w:sz w:val="24"/>
+          <w:szCs w:val="24"/>
+        </w:rPr>
+        <w:t>Part2</w:t>
+      </w:r>
+      <w:r>
+        <w:rPr>
+          <w:rFonts w:cstheme="minorHAnsi"/>
+          <w:b/>
+          <w:i/>
+          <w:sz w:val="24"/>
+          <w:szCs w:val="24"/>
+        </w:rPr>
+        <w:t>.as</w:t>
       </w:r>
       <w:r>
         <w:rPr>
@@ -1892,7 +1906,27 @@
           <w:sz w:val="24"/>
           <w:szCs w:val="24"/>
         </w:rPr>
-        <w:t>CalculatePerimeterWithBoundsChecking.as</w:t>
+        <w:t>CalculatePerimeterWithBoundsChecking</w:t>
+      </w:r>
+      <w:r>
+        <w:rPr>
+          <w:rFonts w:cstheme="minorHAnsi"/>
+          <w:b/>
+          <w:i/>
+          <w:sz w:val="24"/>
+          <w:szCs w:val="24"/>
+        </w:rPr>
+        <w:t>Part2</w:t>
+      </w:r>
+      <w:r>
+        <w:rPr>
+          <w:rFonts w:cstheme="minorHAnsi"/>
+          <w:b/>
+          <w:i/>
+          <w:sz w:val="24"/>
+          <w:szCs w:val="24"/>
+        </w:rPr>
+        <w:t>.as</w:t>
       </w:r>
       <w:r>
         <w:rPr>
@@ -2119,7 +2153,29 @@
           <w:sz w:val="24"/>
           <w:szCs w:val="24"/>
         </w:rPr>
-        <w:t>CalculatePerimeterWithBoundsChecking.as</w:t>
+        <w:t>CalculatePerimeterWithBoundsChecking</w:t>
+      </w:r>
+      <w:r>
+        <w:rPr>
+          <w:rFonts w:cstheme="minorHAnsi"/>
+          <w:b/>
+          <w:i/>
+          <w:sz w:val="24"/>
+          <w:szCs w:val="24"/>
+        </w:rPr>
+        <w:t>Part2</w:t>
+      </w:r>
+      <w:bookmarkStart w:id="0" w:name="_GoBack"/>
+      <w:bookmarkEnd w:id="0"/>
+      <w:r>
+        <w:rPr>
+          <w:rFonts w:cstheme="minorHAnsi"/>
+          <w:b/>
+          <w:i/>
+          <w:sz w:val="24"/>
+          <w:szCs w:val="24"/>
+        </w:rPr>
+        <w:t>.as</w:t>
       </w:r>
       <w:r>
         <w:rPr>
@@ -2293,27 +2349,7 @@
           <w:sz w:val="24"/>
           <w:szCs w:val="24"/>
         </w:rPr>
-        <w:t>CalculatePerimeterWithBoundsChecking</w:t>
-      </w:r>
-      <w:r>
-        <w:rPr>
-          <w:rFonts w:cstheme="minorHAnsi"/>
-          <w:b/>
-          <w:i/>
-          <w:sz w:val="24"/>
-          <w:szCs w:val="24"/>
-        </w:rPr>
-        <w:t>Loop</w:t>
-      </w:r>
-      <w:r>
-        <w:rPr>
-          <w:rFonts w:cstheme="minorHAnsi"/>
-          <w:b/>
-          <w:i/>
-          <w:sz w:val="24"/>
-          <w:szCs w:val="24"/>
-        </w:rPr>
-        <w:t>.as</w:t>
+        <w:t>CalculatePerimeterWithBoundsCheckingLoop.as</w:t>
       </w:r>
       <w:r>
         <w:rPr>
@@ -2345,15 +2381,7 @@
           <w:sz w:val="24"/>
           <w:szCs w:val="24"/>
         </w:rPr>
-        <w:t>using 1, 46, 8 and 0</w:t>
-      </w:r>
-      <w:r>
-        <w:rPr>
-          <w:rFonts w:cstheme="minorHAnsi"/>
-          <w:sz w:val="24"/>
-          <w:szCs w:val="24"/>
-        </w:rPr>
-        <w:t xml:space="preserve"> as user inputs</w:t>
+        <w:t>using 46, 8 and 0 as user inputs</w:t>
       </w:r>
       <w:r>
         <w:rPr>
@@ -2431,182 +2459,6 @@
           <w:szCs w:val="24"/>
         </w:rPr>
       </w:pPr>
-    </w:p>
-    <w:p>
-      <w:pPr>
-        <w:spacing w:before="120" w:after="0"/>
-        <w:rPr>
-          <w:sz w:val="24"/>
-          <w:szCs w:val="24"/>
-        </w:rPr>
-      </w:pPr>
-    </w:p>
-    <w:p>
-      <w:pPr>
-        <w:spacing w:before="120" w:after="0"/>
-        <w:rPr>
-          <w:sz w:val="24"/>
-          <w:szCs w:val="24"/>
-        </w:rPr>
-      </w:pPr>
-    </w:p>
-    <w:p>
-      <w:pPr>
-        <w:spacing w:before="120" w:after="0"/>
-        <w:rPr>
-          <w:sz w:val="24"/>
-          <w:szCs w:val="24"/>
-        </w:rPr>
-      </w:pPr>
-      <w:r>
-        <w:rPr>
-          <w:sz w:val="24"/>
-          <w:szCs w:val="24"/>
-        </w:rPr>
-        <w:t>*****************************************************************************************</w:t>
-      </w:r>
-    </w:p>
-    <w:p>
-      <w:pPr>
-        <w:spacing w:after="0"/>
-        <w:rPr>
-          <w:rFonts w:cstheme="minorHAnsi"/>
-          <w:sz w:val="24"/>
-          <w:szCs w:val="24"/>
-        </w:rPr>
-      </w:pPr>
-      <w:r>
-        <w:rPr>
-          <w:b/>
-          <w:sz w:val="24"/>
-          <w:szCs w:val="24"/>
-          <w:u w:val="single"/>
-        </w:rPr>
-        <w:t xml:space="preserve">Check point </w:t>
-      </w:r>
-      <w:r>
-        <w:rPr>
-          <w:b/>
-          <w:sz w:val="24"/>
-          <w:szCs w:val="24"/>
-          <w:u w:val="single"/>
-        </w:rPr>
-        <w:t>5</w:t>
-      </w:r>
-      <w:r>
-        <w:rPr>
-          <w:b/>
-          <w:sz w:val="24"/>
-          <w:szCs w:val="24"/>
-        </w:rPr>
-        <w:t>:</w:t>
-      </w:r>
-      <w:r>
-        <w:rPr>
-          <w:rFonts w:cstheme="minorHAnsi"/>
-          <w:sz w:val="24"/>
-          <w:szCs w:val="24"/>
-        </w:rPr>
-        <w:t xml:space="preserve"> Run your </w:t>
-      </w:r>
-      <w:r>
-        <w:rPr>
-          <w:rFonts w:cstheme="minorHAnsi"/>
-          <w:b/>
-          <w:i/>
-          <w:sz w:val="24"/>
-          <w:szCs w:val="24"/>
-        </w:rPr>
-        <w:t>CalculatePerimeterWithBoundsCheckingLoop.as</w:t>
-      </w:r>
-      <w:r>
-        <w:rPr>
-          <w:rFonts w:cstheme="minorHAnsi"/>
-          <w:sz w:val="24"/>
-          <w:szCs w:val="24"/>
-        </w:rPr>
-        <w:t xml:space="preserve"> </w:t>
-      </w:r>
-      <w:r>
-        <w:rPr>
-          <w:rFonts w:cstheme="minorHAnsi"/>
-          <w:sz w:val="24"/>
-          <w:szCs w:val="24"/>
-        </w:rPr>
-        <w:t xml:space="preserve">assembly </w:t>
-      </w:r>
-      <w:r>
-        <w:rPr>
-          <w:rFonts w:cstheme="minorHAnsi"/>
-          <w:sz w:val="24"/>
-          <w:szCs w:val="24"/>
-        </w:rPr>
-        <w:t xml:space="preserve">program </w:t>
-      </w:r>
-      <w:r>
-        <w:rPr>
-          <w:rFonts w:cstheme="minorHAnsi"/>
-          <w:sz w:val="24"/>
-          <w:szCs w:val="24"/>
-        </w:rPr>
-        <w:t xml:space="preserve">using </w:t>
-      </w:r>
-      <w:r>
-        <w:rPr>
-          <w:rFonts w:cstheme="minorHAnsi"/>
-          <w:sz w:val="24"/>
-          <w:szCs w:val="24"/>
-        </w:rPr>
-        <w:t>0</w:t>
-      </w:r>
-      <w:r>
-        <w:rPr>
-          <w:rFonts w:cstheme="minorHAnsi"/>
-          <w:sz w:val="24"/>
-          <w:szCs w:val="24"/>
-        </w:rPr>
-        <w:t xml:space="preserve"> as user inputs</w:t>
-      </w:r>
-      <w:r>
-        <w:rPr>
-          <w:rFonts w:cstheme="minorHAnsi"/>
-          <w:sz w:val="24"/>
-          <w:szCs w:val="24"/>
-        </w:rPr>
-        <w:t>.</w:t>
-      </w:r>
-    </w:p>
-    <w:p>
-      <w:pPr>
-        <w:spacing w:before="120" w:after="0"/>
-        <w:rPr>
-          <w:sz w:val="24"/>
-          <w:szCs w:val="24"/>
-        </w:rPr>
-      </w:pPr>
-      <w:r>
-        <w:rPr>
-          <w:sz w:val="24"/>
-          <w:szCs w:val="24"/>
-        </w:rPr>
-        <w:t>*****************************************************************************************</w:t>
-      </w:r>
-    </w:p>
-    <w:p>
-      <w:pPr>
-        <w:spacing w:before="120"/>
-        <w:rPr>
-          <w:sz w:val="24"/>
-          <w:szCs w:val="24"/>
-        </w:rPr>
-      </w:pPr>
-      <w:r>
-        <w:rPr>
-          <w:sz w:val="24"/>
-          <w:szCs w:val="24"/>
-        </w:rPr>
-        <w:t>&lt;&lt;&lt;INCLUDE SCREENSHOT HERE&gt;&gt;&gt;</w:t>
-      </w:r>
     </w:p>
     <w:p>
       <w:pPr>
@@ -2792,15 +2644,7 @@
           <w:sz w:val="24"/>
           <w:szCs w:val="24"/>
         </w:rPr>
-        <w:t>using 1, 46, 8, 1, 0, 8, and 0</w:t>
-      </w:r>
-      <w:r>
-        <w:rPr>
-          <w:rFonts w:cstheme="minorHAnsi"/>
-          <w:sz w:val="24"/>
-          <w:szCs w:val="24"/>
-        </w:rPr>
-        <w:t xml:space="preserve"> as user inputs</w:t>
+        <w:t>using 46, 8, 1, 0, 8, and 0 as user inputs</w:t>
       </w:r>
       <w:r>
         <w:rPr>
@@ -2926,27 +2770,7 @@
           <w:sz w:val="24"/>
           <w:szCs w:val="24"/>
         </w:rPr>
-        <w:t>Calculate</w:t>
-      </w:r>
-      <w:r>
-        <w:rPr>
-          <w:rFonts w:cstheme="minorHAnsi"/>
-          <w:b/>
-          <w:i/>
-          <w:sz w:val="24"/>
-          <w:szCs w:val="24"/>
-        </w:rPr>
-        <w:t>Area.a</w:t>
-      </w:r>
-      <w:r>
-        <w:rPr>
-          <w:rFonts w:cstheme="minorHAnsi"/>
-          <w:b/>
-          <w:i/>
-          <w:sz w:val="24"/>
-          <w:szCs w:val="24"/>
-        </w:rPr>
-        <w:t>s</w:t>
+        <w:t>CalculateArea.as</w:t>
       </w:r>
       <w:r>
         <w:rPr>
@@ -2978,17 +2802,7 @@
           <w:sz w:val="24"/>
           <w:szCs w:val="24"/>
         </w:rPr>
-        <w:t>using 4</w:t>
-      </w:r>
-      <w:bookmarkStart w:id="0" w:name="_GoBack"/>
-      <w:bookmarkEnd w:id="0"/>
-      <w:r>
-        <w:rPr>
-          <w:rFonts w:cstheme="minorHAnsi"/>
-          <w:sz w:val="24"/>
-          <w:szCs w:val="24"/>
-        </w:rPr>
-        <w:t xml:space="preserve"> and 8 as user inputs</w:t>
+        <w:t>using 4 and 8 as user inputs</w:t>
       </w:r>
       <w:r>
         <w:rPr>

</xml_diff>